<commit_message>
feat: add link do github
</commit_message>
<xml_diff>
--- a/regressao-linear-multivariada_Caio_Reis/Docs/relatório.docx
+++ b/regressao-linear-multivariada_Caio_Reis/Docs/relatório.docx
@@ -4783,17 +4783,71 @@
       <w:pPr>
         <w:jc w:val="both"/>
         <w:rPr>
-          <w:rFonts w:ascii="Arial" w:hAnsi="Arial" w:cs="Arial"/>
-          <w:sz w:val="24"/>
-          <w:szCs w:val="24"/>
-          <w:rPrChange w:id="135" w:author="caio reis" w:date="2025-05-01T15:29:00Z" w16du:dateUtc="2025-05-01T18:29:00Z">
-            <w:rPr/>
-          </w:rPrChange>
-        </w:rPr>
-        <w:pPrChange w:id="136" w:author="caio reis" w:date="2025-05-01T15:29:00Z" w16du:dateUtc="2025-05-01T18:29:00Z">
-          <w:pPr/>
-        </w:pPrChange>
-      </w:pPr>
+          <w:ins w:id="135" w:author="caio reis" w:date="2025-05-03T11:26:00Z" w16du:dateUtc="2025-05-03T14:26:00Z"/>
+          <w:rFonts w:ascii="Arial" w:hAnsi="Arial" w:cs="Arial"/>
+          <w:sz w:val="24"/>
+          <w:szCs w:val="24"/>
+        </w:rPr>
+      </w:pPr>
+    </w:p>
+    <w:p>
+      <w:pPr>
+        <w:jc w:val="both"/>
+        <w:rPr>
+          <w:ins w:id="136" w:author="caio reis" w:date="2025-05-03T11:26:00Z" w16du:dateUtc="2025-05-03T14:26:00Z"/>
+          <w:rFonts w:ascii="Arial" w:hAnsi="Arial" w:cs="Arial"/>
+          <w:sz w:val="24"/>
+          <w:szCs w:val="24"/>
+        </w:rPr>
+      </w:pPr>
+    </w:p>
+    <w:p>
+      <w:pPr>
+        <w:jc w:val="both"/>
+        <w:rPr>
+          <w:ins w:id="137" w:author="caio reis" w:date="2025-05-03T11:26:00Z" w16du:dateUtc="2025-05-03T14:26:00Z"/>
+          <w:rFonts w:ascii="Arial" w:hAnsi="Arial" w:cs="Arial"/>
+          <w:sz w:val="24"/>
+          <w:szCs w:val="24"/>
+        </w:rPr>
+      </w:pPr>
+    </w:p>
+    <w:p>
+      <w:pPr>
+        <w:jc w:val="both"/>
+        <w:rPr>
+          <w:ins w:id="138" w:author="caio reis" w:date="2025-05-03T11:26:00Z" w16du:dateUtc="2025-05-03T14:26:00Z"/>
+          <w:rFonts w:ascii="Arial" w:hAnsi="Arial" w:cs="Arial"/>
+          <w:sz w:val="24"/>
+          <w:szCs w:val="24"/>
+        </w:rPr>
+      </w:pPr>
+    </w:p>
+    <w:p>
+      <w:pPr>
+        <w:jc w:val="both"/>
+        <w:rPr>
+          <w:rFonts w:ascii="Arial" w:hAnsi="Arial" w:cs="Arial"/>
+          <w:sz w:val="24"/>
+          <w:szCs w:val="24"/>
+        </w:rPr>
+      </w:pPr>
+      <w:r>
+        <w:rPr>
+          <w:rFonts w:ascii="Arial" w:hAnsi="Arial" w:cs="Arial"/>
+          <w:sz w:val="24"/>
+          <w:szCs w:val="24"/>
+        </w:rPr>
+        <w:t xml:space="preserve">Link do repositório com o código: </w:t>
+      </w:r>
+      <w:r>
+        <w:rPr>
+          <w:rFonts w:ascii="Arial" w:hAnsi="Arial" w:cs="Arial"/>
+          <w:sz w:val="24"/>
+          <w:szCs w:val="24"/>
+        </w:rPr>
+        <w:t>https://github.com/caiordev/REDES_NEURAIS/tree/main/regressao-linear-multivariada_Caio_Reis</w:t>
+      </w:r>
     </w:p>
     <w:sectPr>
       <w:pgSz w:w="11906" w:h="16838"/>

</xml_diff>